<commit_message>
Actualización de gestión de tareas
</commit_message>
<xml_diff>
--- a/Entregas/3ª Entrega/WORD/Herramientas para la gestión de tareas/Herramientas de gestión de tareas.docx
+++ b/Entregas/3ª Entrega/WORD/Herramientas para la gestión de tareas/Herramientas de gestión de tareas.docx
@@ -1,6 +1,6 @@
 
 <file path=word/document.xml><?xml version="1.0" encoding="utf-8"?>
-<w:document xmlns:wpc="http://schemas.microsoft.com/office/word/2010/wordprocessingCanvas" xmlns:cx="http://schemas.microsoft.com/office/drawing/2014/chartex" xmlns:cx1="http://schemas.microsoft.com/office/drawing/2015/9/8/chartex" xmlns:cx2="http://schemas.microsoft.com/office/drawing/2015/10/21/chartex" xmlns:cx3="http://schemas.microsoft.com/office/drawing/2016/5/9/chartex" xmlns:cx4="http://schemas.microsoft.com/office/drawing/2016/5/10/chartex" xmlns:cx5="http://schemas.microsoft.com/office/drawing/2016/5/11/chartex" xmlns:cx6="http://schemas.microsoft.com/office/drawing/2016/5/12/chartex" xmlns:cx7="http://schemas.microsoft.com/office/drawing/2016/5/13/chartex" xmlns:cx8="http://schemas.microsoft.com/office/drawing/2016/5/14/chartex" xmlns:mc="http://schemas.openxmlformats.org/markup-compatibility/2006" xmlns:aink="http://schemas.microsoft.com/office/drawing/2016/ink" xmlns:am3d="http://schemas.microsoft.com/office/drawing/2017/model3d" xmlns:o="urn:schemas-microsoft-com:office:office" xmlns:r="http://schemas.openxmlformats.org/officeDocument/2006/relationships" xmlns:m="http://schemas.openxmlformats.org/officeDocument/2006/math" xmlns:v="urn:schemas-microsoft-com:vml" xmlns:wp14="http://schemas.microsoft.com/office/word/2010/wordprocessingDrawing" xmlns:wp="http://schemas.openxmlformats.org/drawingml/2006/wordprocessingDrawing" xmlns:w10="urn:schemas-microsoft-com:office:word" xmlns:w="http://schemas.openxmlformats.org/wordprocessingml/2006/main" xmlns:w14="http://schemas.microsoft.com/office/word/2010/wordml" xmlns:w15="http://schemas.microsoft.com/office/word/2012/wordml" xmlns:w16cid="http://schemas.microsoft.com/office/word/2016/wordml/cid" xmlns:w16se="http://schemas.microsoft.com/office/word/2015/wordml/symex" xmlns:wpg="http://schemas.microsoft.com/office/word/2010/wordprocessingGroup" xmlns:wpi="http://schemas.microsoft.com/office/word/2010/wordprocessingInk" xmlns:wne="http://schemas.microsoft.com/office/word/2006/wordml" xmlns:wps="http://schemas.microsoft.com/office/word/2010/wordprocessingShape" mc:Ignorable="w14 w15 w16se w16cid wp14">
+<w:document xmlns:wpc="http://schemas.microsoft.com/office/word/2010/wordprocessingCanvas" xmlns:cx="http://schemas.microsoft.com/office/drawing/2014/chartex" xmlns:cx1="http://schemas.microsoft.com/office/drawing/2015/9/8/chartex" xmlns:mc="http://schemas.openxmlformats.org/markup-compatibility/2006" xmlns:o="urn:schemas-microsoft-com:office:office" xmlns:r="http://schemas.openxmlformats.org/officeDocument/2006/relationships" xmlns:m="http://schemas.openxmlformats.org/officeDocument/2006/math" xmlns:v="urn:schemas-microsoft-com:vml" xmlns:wp14="http://schemas.microsoft.com/office/word/2010/wordprocessingDrawing" xmlns:wp="http://schemas.openxmlformats.org/drawingml/2006/wordprocessingDrawing" xmlns:w10="urn:schemas-microsoft-com:office:word" xmlns:w="http://schemas.openxmlformats.org/wordprocessingml/2006/main" xmlns:w14="http://schemas.microsoft.com/office/word/2010/wordml" xmlns:w15="http://schemas.microsoft.com/office/word/2012/wordml" xmlns:w16se="http://schemas.microsoft.com/office/word/2015/wordml/symex" xmlns:wpg="http://schemas.microsoft.com/office/word/2010/wordprocessingGroup" xmlns:wpi="http://schemas.microsoft.com/office/word/2010/wordprocessingInk" xmlns:wne="http://schemas.microsoft.com/office/word/2006/wordml" xmlns:wps="http://schemas.microsoft.com/office/word/2010/wordprocessingShape" mc:Ignorable="w14 w15 w16se wp14">
   <w:body>
     <w:sdt>
       <w:sdtPr>
@@ -22,6 +22,7 @@
           <w:r>
             <w:rPr>
               <w:noProof/>
+              <w:lang w:eastAsia="es-ES"/>
             </w:rPr>
             <mc:AlternateContent>
               <mc:Choice Requires="wpg">
@@ -271,7 +272,7 @@
                   </wp:anchor>
                 </w:drawing>
               </mc:Choice>
-              <mc:Fallback>
+              <mc:Fallback xmlns:w16cid="http://schemas.microsoft.com/office/word/2016/wordml/cid" xmlns:am3d="http://schemas.microsoft.com/office/drawing/2017/model3d" xmlns:aink="http://schemas.microsoft.com/office/drawing/2016/ink" xmlns:cx8="http://schemas.microsoft.com/office/drawing/2016/5/14/chartex" xmlns:cx7="http://schemas.microsoft.com/office/drawing/2016/5/13/chartex" xmlns:cx6="http://schemas.microsoft.com/office/drawing/2016/5/12/chartex" xmlns:cx5="http://schemas.microsoft.com/office/drawing/2016/5/11/chartex" xmlns:cx4="http://schemas.microsoft.com/office/drawing/2016/5/10/chartex" xmlns:cx3="http://schemas.microsoft.com/office/drawing/2016/5/9/chartex" xmlns:cx2="http://schemas.microsoft.com/office/drawing/2015/10/21/chartex">
                 <w:pict>
                   <v:group w14:anchorId="264DF39D" id="Grupo 149" o:spid="_x0000_s1026" style="position:absolute;margin-left:0;margin-top:0;width:8in;height:95.7pt;z-index:251662336;mso-width-percent:941;mso-height-percent:121;mso-top-percent:23;mso-position-horizontal:center;mso-position-horizontal-relative:page;mso-position-vertical-relative:page;mso-width-percent:941;mso-height-percent:121;mso-top-percent:23" coordorigin="" coordsize="73152,12161" o:gfxdata="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">
                     <v:shape id="Rectángulo 51" o:spid="_x0000_s1027" style="position:absolute;width:73152;height:11303;visibility:visible;mso-wrap-style:square;v-text-anchor:middle" coordsize="7312660,1129665" o:gfxdata="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" path="m,l7312660,r,1129665l3619500,733425,,1091565,,xe" fillcolor="#4472c4 [3204]" stroked="f" strokeweight="1pt">
@@ -290,6 +291,7 @@
           <w:r>
             <w:rPr>
               <w:noProof/>
+              <w:lang w:eastAsia="es-ES"/>
             </w:rPr>
             <mc:AlternateContent>
               <mc:Choice Requires="wps">
@@ -443,7 +445,7 @@
                   </wp:anchor>
                 </w:drawing>
               </mc:Choice>
-              <mc:Fallback>
+              <mc:Fallback xmlns:w16cid="http://schemas.microsoft.com/office/word/2016/wordml/cid" xmlns:am3d="http://schemas.microsoft.com/office/drawing/2017/model3d" xmlns:aink="http://schemas.microsoft.com/office/drawing/2016/ink" xmlns:cx8="http://schemas.microsoft.com/office/drawing/2016/5/14/chartex" xmlns:cx7="http://schemas.microsoft.com/office/drawing/2016/5/13/chartex" xmlns:cx6="http://schemas.microsoft.com/office/drawing/2016/5/12/chartex" xmlns:cx5="http://schemas.microsoft.com/office/drawing/2016/5/11/chartex" xmlns:cx4="http://schemas.microsoft.com/office/drawing/2016/5/10/chartex" xmlns:cx3="http://schemas.microsoft.com/office/drawing/2016/5/9/chartex" xmlns:cx2="http://schemas.microsoft.com/office/drawing/2015/10/21/chartex">
                 <w:pict>
                   <v:shapetype id="_x0000_t202" coordsize="21600,21600" o:spt="202" path="m,l,21600r21600,l21600,xe">
                     <v:stroke joinstyle="miter"/>
@@ -536,6 +538,7 @@
           <w:r>
             <w:rPr>
               <w:noProof/>
+              <w:lang w:eastAsia="es-ES"/>
             </w:rPr>
             <mc:AlternateContent>
               <mc:Choice Requires="wps">
@@ -653,7 +656,7 @@
                   </wp:anchor>
                 </w:drawing>
               </mc:Choice>
-              <mc:Fallback>
+              <mc:Fallback xmlns:w16cid="http://schemas.microsoft.com/office/word/2016/wordml/cid" xmlns:am3d="http://schemas.microsoft.com/office/drawing/2017/model3d" xmlns:aink="http://schemas.microsoft.com/office/drawing/2016/ink" xmlns:cx8="http://schemas.microsoft.com/office/drawing/2016/5/14/chartex" xmlns:cx7="http://schemas.microsoft.com/office/drawing/2016/5/13/chartex" xmlns:cx6="http://schemas.microsoft.com/office/drawing/2016/5/12/chartex" xmlns:cx5="http://schemas.microsoft.com/office/drawing/2016/5/11/chartex" xmlns:cx4="http://schemas.microsoft.com/office/drawing/2016/5/10/chartex" xmlns:cx3="http://schemas.microsoft.com/office/drawing/2016/5/9/chartex" xmlns:cx2="http://schemas.microsoft.com/office/drawing/2015/10/21/chartex">
                 <w:pict>
                   <v:shape id="Cuadro de texto 153" o:spid="_x0000_s1027" type="#_x0000_t202" style="position:absolute;margin-left:0;margin-top:0;width:8in;height:79.5pt;z-index:251661312;visibility:visible;mso-wrap-style:square;mso-width-percent:941;mso-height-percent:100;mso-top-percent:700;mso-wrap-distance-left:9pt;mso-wrap-distance-top:0;mso-wrap-distance-right:9pt;mso-wrap-distance-bottom:0;mso-position-horizontal:center;mso-position-horizontal-relative:page;mso-position-vertical-relative:page;mso-width-percent:941;mso-height-percent:100;mso-top-percent:700;mso-width-relative:page;mso-height-relative:page;v-text-anchor:top" o:gfxdata="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" filled="f" stroked="f" strokeweight=".5pt">
                     <v:textbox style="mso-fit-shape-to-text:t" inset="126pt,0,54pt,0">
@@ -706,6 +709,7 @@
           <w:r>
             <w:rPr>
               <w:noProof/>
+              <w:lang w:eastAsia="es-ES"/>
             </w:rPr>
             <mc:AlternateContent>
               <mc:Choice Requires="wps">
@@ -882,7 +886,7 @@
                   </wp:anchor>
                 </w:drawing>
               </mc:Choice>
-              <mc:Fallback>
+              <mc:Fallback xmlns:w16cid="http://schemas.microsoft.com/office/word/2016/wordml/cid" xmlns:am3d="http://schemas.microsoft.com/office/drawing/2017/model3d" xmlns:aink="http://schemas.microsoft.com/office/drawing/2016/ink" xmlns:cx8="http://schemas.microsoft.com/office/drawing/2016/5/14/chartex" xmlns:cx7="http://schemas.microsoft.com/office/drawing/2016/5/13/chartex" xmlns:cx6="http://schemas.microsoft.com/office/drawing/2016/5/12/chartex" xmlns:cx5="http://schemas.microsoft.com/office/drawing/2016/5/11/chartex" xmlns:cx4="http://schemas.microsoft.com/office/drawing/2016/5/10/chartex" xmlns:cx3="http://schemas.microsoft.com/office/drawing/2016/5/9/chartex" xmlns:cx2="http://schemas.microsoft.com/office/drawing/2015/10/21/chartex">
                 <w:pict>
                   <v:shape id="Cuadro de texto 154" o:spid="_x0000_s1028" type="#_x0000_t202" style="position:absolute;margin-left:0;margin-top:0;width:8in;height:286.5pt;z-index:251659264;visibility:visible;mso-wrap-style:square;mso-width-percent:941;mso-height-percent:363;mso-top-percent:300;mso-wrap-distance-left:9pt;mso-wrap-distance-top:0;mso-wrap-distance-right:9pt;mso-wrap-distance-bottom:0;mso-position-horizontal:center;mso-position-horizontal-relative:page;mso-position-vertical-relative:page;mso-width-percent:941;mso-height-percent:363;mso-top-percent:300;mso-width-relative:page;mso-height-relative:page;v-text-anchor:bottom" o:gfxdata="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" filled="f" stroked="f" strokeweight=".5pt">
                     <v:textbox inset="126pt,0,54pt,0">
@@ -1023,6 +1027,7 @@
           <w:u w:val="single"/>
         </w:rPr>
       </w:pPr>
+      <w:proofErr w:type="spellStart"/>
       <w:r>
         <w:rPr>
           <w:b/>
@@ -1031,14 +1036,17 @@
         <w:lastRenderedPageBreak/>
         <w:t>Wunderlist</w:t>
       </w:r>
+      <w:proofErr w:type="spellEnd"/>
     </w:p>
     <w:p>
       <w:pPr>
         <w:ind w:left="708"/>
       </w:pPr>
+      <w:proofErr w:type="spellStart"/>
       <w:r>
         <w:t>Wunderlist</w:t>
       </w:r>
+      <w:proofErr w:type="spellEnd"/>
       <w:r>
         <w:t xml:space="preserve"> es una aplicación de gestión de </w:t>
       </w:r>
@@ -1071,15 +1079,7 @@
         <w:ind w:left="708"/>
       </w:pPr>
       <w:r>
-        <w:t xml:space="preserve">La principal diferencia de esta aplicación respecto a </w:t>
-      </w:r>
-      <w:proofErr w:type="gramStart"/>
-      <w:r>
-        <w:t>otras,</w:t>
-      </w:r>
-      <w:proofErr w:type="gramEnd"/>
-      <w:r>
-        <w:t xml:space="preserve"> te permite llevar un seguimiento del coste de un proyecto respecto a tiempo/trabajador.</w:t>
+        <w:t>La principal diferencia de esta aplicación respecto a otras, te permite llevar un seguimiento del coste de un proyecto respecto a tiempo/trabajador.</w:t>
       </w:r>
     </w:p>
     <w:p>
@@ -1090,7 +1090,15 @@
         <w:t xml:space="preserve">La versión gratuita proporcionas hasta 5MB de archivos adjuntos, 25 </w:t>
       </w:r>
       <w:r>
-        <w:t>asignaciones de tareas por lista compartida y 25 subtareas por cada tarea. La versión pro tiene estas características de forma ilimitada.</w:t>
+        <w:t xml:space="preserve">asignaciones de tareas por lista compartida y 25 </w:t>
+      </w:r>
+      <w:proofErr w:type="spellStart"/>
+      <w:r>
+        <w:t>subtareas</w:t>
+      </w:r>
+      <w:proofErr w:type="spellEnd"/>
+      <w:r>
+        <w:t xml:space="preserve"> por cada tarea. La versión pro tiene estas características de forma ilimitada.</w:t>
       </w:r>
     </w:p>
     <w:p>
@@ -1100,6 +1108,7 @@
       <w:r>
         <w:rPr>
           <w:noProof/>
+          <w:lang w:eastAsia="es-ES"/>
         </w:rPr>
         <w:drawing>
           <wp:inline distT="0" distB="0" distL="0" distR="0" wp14:anchorId="6FCAA838" wp14:editId="3304BF76">
@@ -1180,7 +1189,15 @@
         </w:numPr>
       </w:pPr>
       <w:r>
-        <w:t>Organiza y comparte listas de tareas pendientes. Independientemente de lo que planees o de lo grande o pequeña que sea la tarea, Wunderlist facilita mucho las cosas.</w:t>
+        <w:t xml:space="preserve">Organiza y comparte listas de tareas pendientes. Independientemente de lo que planees o de lo grande o pequeña que sea la tarea, </w:t>
+      </w:r>
+      <w:proofErr w:type="spellStart"/>
+      <w:r>
+        <w:t>Wunderlist</w:t>
+      </w:r>
+      <w:proofErr w:type="spellEnd"/>
+      <w:r>
+        <w:t xml:space="preserve"> facilita mucho las cosas.</w:t>
       </w:r>
     </w:p>
     <w:p>
@@ -1191,6 +1208,7 @@
       <w:r>
         <w:rPr>
           <w:noProof/>
+          <w:lang w:eastAsia="es-ES"/>
         </w:rPr>
         <w:drawing>
           <wp:inline distT="0" distB="0" distL="0" distR="0" wp14:anchorId="0F29354B" wp14:editId="0DF6C936">
@@ -1284,6 +1302,7 @@
       <w:r>
         <w:rPr>
           <w:noProof/>
+          <w:lang w:eastAsia="es-ES"/>
         </w:rPr>
         <w:drawing>
           <wp:inline distT="0" distB="0" distL="0" distR="0" wp14:anchorId="1ED99414" wp14:editId="68F6174F">
@@ -1408,6 +1427,7 @@
       <w:r>
         <w:rPr>
           <w:noProof/>
+          <w:lang w:eastAsia="es-ES"/>
         </w:rPr>
         <w:drawing>
           <wp:inline distT="0" distB="0" distL="0" distR="0" wp14:anchorId="75FCFE9C" wp14:editId="64F599E2">
@@ -1467,6 +1487,7 @@
           <w:u w:val="single"/>
         </w:rPr>
       </w:pPr>
+      <w:proofErr w:type="spellStart"/>
       <w:r>
         <w:rPr>
           <w:b/>
@@ -1475,13 +1496,19 @@
         <w:lastRenderedPageBreak/>
         <w:t>Todoist</w:t>
       </w:r>
+      <w:proofErr w:type="spellEnd"/>
     </w:p>
     <w:p>
       <w:pPr>
         <w:ind w:left="360"/>
       </w:pPr>
-      <w:r>
-        <w:t xml:space="preserve">Todoist es una herramienta de gestión de tareas. Tiene servidores en </w:t>
+      <w:proofErr w:type="spellStart"/>
+      <w:r>
+        <w:t>Todoist</w:t>
+      </w:r>
+      <w:proofErr w:type="spellEnd"/>
+      <w:r>
+        <w:t xml:space="preserve"> es una herramienta de gestión de tareas. Tiene servidores en </w:t>
       </w:r>
       <w:r>
         <w:t xml:space="preserve">el Reino </w:t>
@@ -1527,13 +1554,15 @@
         </w:rPr>
       </w:pPr>
       <w:r>
-        <w:t xml:space="preserve">Recordatorios </w:t>
-      </w:r>
-      <w:r>
-        <w:t>vía</w:t>
-      </w:r>
-      <w:r>
-        <w:t xml:space="preserve"> email, notificaciones push o SMS. También recibe alertas de localización en movimiento.</w:t>
+        <w:t xml:space="preserve">Recordatorios vía email, notificaciones </w:t>
+      </w:r>
+      <w:proofErr w:type="spellStart"/>
+      <w:r>
+        <w:t>push</w:t>
+      </w:r>
+      <w:proofErr w:type="spellEnd"/>
+      <w:r>
+        <w:t xml:space="preserve"> o SMS. También recibe alertas de localización en movimiento.</w:t>
       </w:r>
     </w:p>
     <w:p>
@@ -1556,16 +1585,7 @@
         </w:rPr>
       </w:pPr>
       <w:r>
-        <w:t>Envía</w:t>
-      </w:r>
-      <w:r>
-        <w:t xml:space="preserve"> notificaciones cuando se reali</w:t>
-      </w:r>
-      <w:r>
-        <w:t>zan</w:t>
-      </w:r>
-      <w:r>
-        <w:t xml:space="preserve"> cambios importantes a través de emails o alertas.</w:t>
+        <w:t>Envía notificaciones cuando se realizan cambios importantes a través de emails o alertas.</w:t>
       </w:r>
     </w:p>
     <w:p>
@@ -1611,10 +1631,7 @@
         </w:rPr>
       </w:pPr>
       <w:r>
-        <w:t>Crea fechas de vencimiento repetitivas</w:t>
-      </w:r>
-      <w:r>
-        <w:t>.</w:t>
+        <w:t>Crea fechas de vencimiento repetitivas.</w:t>
       </w:r>
     </w:p>
     <w:p>
@@ -1637,7 +1654,15 @@
         </w:rPr>
       </w:pPr>
       <w:r>
-        <w:t>Administra la complejidad de los proyectos dividiéndolos en subproyectos más pequeños (multinivel).</w:t>
+        <w:t xml:space="preserve">Administra la complejidad de los proyectos dividiéndolos en </w:t>
+      </w:r>
+      <w:proofErr w:type="spellStart"/>
+      <w:r>
+        <w:t>subproyectos</w:t>
+      </w:r>
+      <w:proofErr w:type="spellEnd"/>
+      <w:r>
+        <w:t xml:space="preserve"> más pequeños (multinivel).</w:t>
       </w:r>
     </w:p>
     <w:p>
@@ -1660,10 +1685,16 @@
         </w:rPr>
       </w:pPr>
       <w:r>
-        <w:t>Con Todoist Karma puedes seguir tu productividad y visualizar tus tendencias de logros a lo largo de un tiempo.</w:t>
-      </w:r>
-      <w:bookmarkStart w:id="0" w:name="_GoBack"/>
-      <w:bookmarkEnd w:id="0"/>
+        <w:t xml:space="preserve">Con </w:t>
+      </w:r>
+      <w:proofErr w:type="spellStart"/>
+      <w:r>
+        <w:t>Todoist</w:t>
+      </w:r>
+      <w:proofErr w:type="spellEnd"/>
+      <w:r>
+        <w:t xml:space="preserve"> Karma puedes seguir tu productividad y visualizar tus tendencias de logros a lo largo de un tiempo.</w:t>
+      </w:r>
     </w:p>
     <w:p>
       <w:pPr>
@@ -1682,6 +1713,7 @@
       <w:r>
         <w:rPr>
           <w:noProof/>
+          <w:lang w:eastAsia="es-ES"/>
         </w:rPr>
         <w:drawing>
           <wp:inline distT="0" distB="0" distL="0" distR="0" wp14:anchorId="6621602E" wp14:editId="0343A75D">
@@ -1751,6 +1783,7 @@
       <w:r>
         <w:rPr>
           <w:noProof/>
+          <w:lang w:eastAsia="es-ES"/>
         </w:rPr>
         <w:lastRenderedPageBreak/>
         <w:drawing>
@@ -1801,7 +1834,23 @@
         </w:numPr>
       </w:pPr>
       <w:r>
-        <w:t>Convierte páginas web en tareas con un click y la URL se guardará al instante en todas las plataformas Todoist.</w:t>
+        <w:t xml:space="preserve">Convierte páginas web en tareas con un </w:t>
+      </w:r>
+      <w:proofErr w:type="spellStart"/>
+      <w:r>
+        <w:t>click</w:t>
+      </w:r>
+      <w:proofErr w:type="spellEnd"/>
+      <w:r>
+        <w:t xml:space="preserve"> y la URL se guardará al instante en todas las plataformas </w:t>
+      </w:r>
+      <w:proofErr w:type="spellStart"/>
+      <w:r>
+        <w:t>Todoist</w:t>
+      </w:r>
+      <w:proofErr w:type="spellEnd"/>
+      <w:r>
+        <w:t>.</w:t>
       </w:r>
     </w:p>
     <w:p/>
@@ -1812,6 +1861,7 @@
       <w:r>
         <w:rPr>
           <w:noProof/>
+          <w:lang w:eastAsia="es-ES"/>
         </w:rPr>
         <w:drawing>
           <wp:inline distT="0" distB="0" distL="0" distR="0" wp14:anchorId="3F4F345C" wp14:editId="145EBF99">
@@ -1849,179 +1899,8 @@
           </wp:inline>
         </w:drawing>
       </w:r>
-    </w:p>
-    <w:p/>
-    <w:p/>
-    <w:p/>
-    <w:p/>
-    <w:p/>
-    <w:p/>
-    <w:p/>
-    <w:p/>
-    <w:p/>
-    <w:p/>
-    <w:p/>
-    <w:p/>
-    <w:p/>
-    <w:p/>
-    <w:p/>
-    <w:p/>
-    <w:p/>
-    <w:p/>
-    <w:p/>
-    <w:p/>
-    <w:p/>
-    <w:p/>
-    <w:p/>
-    <w:p/>
-    <w:p/>
-    <w:p/>
-    <w:p/>
-    <w:p/>
-    <w:p/>
-    <w:p>
-      <w:pPr>
-        <w:ind w:right="707"/>
-        <w:rPr>
-          <w:u w:val="single"/>
-        </w:rPr>
-      </w:pPr>
-    </w:p>
-    <w:p>
-      <w:pPr>
-        <w:ind w:right="707"/>
-        <w:rPr>
-          <w:u w:val="single"/>
-        </w:rPr>
-      </w:pPr>
-    </w:p>
-    <w:p>
-      <w:pPr>
-        <w:ind w:right="707"/>
-        <w:rPr>
-          <w:u w:val="single"/>
-        </w:rPr>
-      </w:pPr>
-    </w:p>
-    <w:p>
-      <w:pPr>
-        <w:ind w:right="707"/>
-        <w:rPr>
-          <w:u w:val="single"/>
-        </w:rPr>
-      </w:pPr>
-    </w:p>
-    <w:p>
-      <w:pPr>
-        <w:ind w:right="707"/>
-        <w:rPr>
-          <w:u w:val="single"/>
-        </w:rPr>
-      </w:pPr>
-    </w:p>
-    <w:p>
-      <w:pPr>
-        <w:ind w:right="707"/>
-        <w:rPr>
-          <w:u w:val="single"/>
-        </w:rPr>
-      </w:pPr>
-    </w:p>
-    <w:p>
-      <w:pPr>
-        <w:ind w:right="707"/>
-        <w:rPr>
-          <w:u w:val="single"/>
-        </w:rPr>
-      </w:pPr>
-    </w:p>
-    <w:p>
-      <w:pPr>
-        <w:ind w:right="707"/>
-        <w:rPr>
-          <w:u w:val="single"/>
-        </w:rPr>
-      </w:pPr>
-    </w:p>
-    <w:p>
-      <w:pPr>
-        <w:ind w:right="707"/>
-        <w:rPr>
-          <w:u w:val="single"/>
-        </w:rPr>
-      </w:pPr>
-    </w:p>
-    <w:p>
-      <w:pPr>
-        <w:ind w:right="707"/>
-        <w:rPr>
-          <w:u w:val="single"/>
-        </w:rPr>
-      </w:pPr>
-    </w:p>
-    <w:p>
-      <w:pPr>
-        <w:ind w:right="707"/>
-        <w:rPr>
-          <w:u w:val="single"/>
-        </w:rPr>
-      </w:pPr>
-    </w:p>
-    <w:p>
-      <w:pPr>
-        <w:ind w:right="707"/>
-        <w:rPr>
-          <w:u w:val="single"/>
-        </w:rPr>
-      </w:pPr>
-    </w:p>
-    <w:p>
-      <w:pPr>
-        <w:ind w:right="707"/>
-        <w:rPr>
-          <w:u w:val="single"/>
-        </w:rPr>
-      </w:pPr>
-    </w:p>
-    <w:p>
-      <w:pPr>
-        <w:ind w:right="707"/>
-        <w:rPr>
-          <w:u w:val="single"/>
-        </w:rPr>
-      </w:pPr>
-    </w:p>
-    <w:p>
-      <w:pPr>
-        <w:ind w:right="707"/>
-        <w:rPr>
-          <w:u w:val="single"/>
-        </w:rPr>
-      </w:pPr>
-    </w:p>
-    <w:p>
-      <w:pPr>
-        <w:ind w:right="707"/>
-        <w:rPr>
-          <w:u w:val="single"/>
-        </w:rPr>
-      </w:pPr>
-    </w:p>
-    <w:p>
-      <w:pPr>
-        <w:ind w:right="707"/>
-        <w:rPr>
-          <w:u w:val="single"/>
-        </w:rPr>
-      </w:pPr>
-    </w:p>
-    <w:p>
-      <w:pPr>
-        <w:ind w:right="707"/>
-        <w:rPr>
-          <w:u w:val="single"/>
-        </w:rPr>
-      </w:pPr>
+      <w:bookmarkStart w:id="0" w:name="_GoBack"/>
+      <w:bookmarkEnd w:id="0"/>
     </w:p>
     <w:sectPr>
       <w:pgSz w:w="11906" w:h="16838"/>
@@ -2036,7 +1915,7 @@
 </file>
 
 <file path=word/numbering.xml><?xml version="1.0" encoding="utf-8"?>
-<w:numbering xmlns:wpc="http://schemas.microsoft.com/office/word/2010/wordprocessingCanvas" xmlns:cx="http://schemas.microsoft.com/office/drawing/2014/chartex" xmlns:cx1="http://schemas.microsoft.com/office/drawing/2015/9/8/chartex" xmlns:cx2="http://schemas.microsoft.com/office/drawing/2015/10/21/chartex" xmlns:cx3="http://schemas.microsoft.com/office/drawing/2016/5/9/chartex" xmlns:cx4="http://schemas.microsoft.com/office/drawing/2016/5/10/chartex" xmlns:cx5="http://schemas.microsoft.com/office/drawing/2016/5/11/chartex" xmlns:cx6="http://schemas.microsoft.com/office/drawing/2016/5/12/chartex" xmlns:cx7="http://schemas.microsoft.com/office/drawing/2016/5/13/chartex" xmlns:cx8="http://schemas.microsoft.com/office/drawing/2016/5/14/chartex" xmlns:mc="http://schemas.openxmlformats.org/markup-compatibility/2006" xmlns:aink="http://schemas.microsoft.com/office/drawing/2016/ink" xmlns:am3d="http://schemas.microsoft.com/office/drawing/2017/model3d" xmlns:o="urn:schemas-microsoft-com:office:office" xmlns:r="http://schemas.openxmlformats.org/officeDocument/2006/relationships" xmlns:m="http://schemas.openxmlformats.org/officeDocument/2006/math" xmlns:v="urn:schemas-microsoft-com:vml" xmlns:wp14="http://schemas.microsoft.com/office/word/2010/wordprocessingDrawing" xmlns:wp="http://schemas.openxmlformats.org/drawingml/2006/wordprocessingDrawing" xmlns:w10="urn:schemas-microsoft-com:office:word" xmlns:w="http://schemas.openxmlformats.org/wordprocessingml/2006/main" xmlns:w14="http://schemas.microsoft.com/office/word/2010/wordml" xmlns:w15="http://schemas.microsoft.com/office/word/2012/wordml" xmlns:w16cid="http://schemas.microsoft.com/office/word/2016/wordml/cid" xmlns:w16se="http://schemas.microsoft.com/office/word/2015/wordml/symex" xmlns:wpg="http://schemas.microsoft.com/office/word/2010/wordprocessingGroup" xmlns:wpi="http://schemas.microsoft.com/office/word/2010/wordprocessingInk" xmlns:wne="http://schemas.microsoft.com/office/word/2006/wordml" xmlns:wps="http://schemas.microsoft.com/office/word/2010/wordprocessingShape" mc:Ignorable="w14 w15 w16se w16cid wp14">
+<w:numbering xmlns:wpc="http://schemas.microsoft.com/office/word/2010/wordprocessingCanvas" xmlns:cx="http://schemas.microsoft.com/office/drawing/2014/chartex" xmlns:cx1="http://schemas.microsoft.com/office/drawing/2015/9/8/chartex" xmlns:mc="http://schemas.openxmlformats.org/markup-compatibility/2006" xmlns:o="urn:schemas-microsoft-com:office:office" xmlns:r="http://schemas.openxmlformats.org/officeDocument/2006/relationships" xmlns:m="http://schemas.openxmlformats.org/officeDocument/2006/math" xmlns:v="urn:schemas-microsoft-com:vml" xmlns:wp14="http://schemas.microsoft.com/office/word/2010/wordprocessingDrawing" xmlns:wp="http://schemas.openxmlformats.org/drawingml/2006/wordprocessingDrawing" xmlns:w10="urn:schemas-microsoft-com:office:word" xmlns:w="http://schemas.openxmlformats.org/wordprocessingml/2006/main" xmlns:w14="http://schemas.microsoft.com/office/word/2010/wordml" xmlns:w15="http://schemas.microsoft.com/office/word/2012/wordml" xmlns:w16se="http://schemas.microsoft.com/office/word/2015/wordml/symex" xmlns:wpg="http://schemas.microsoft.com/office/word/2010/wordprocessingGroup" xmlns:wpi="http://schemas.microsoft.com/office/word/2010/wordprocessingInk" xmlns:wne="http://schemas.microsoft.com/office/word/2006/wordml" xmlns:wps="http://schemas.microsoft.com/office/word/2010/wordprocessingShape" mc:Ignorable="w14 w15 w16se wp14">
   <w:abstractNum w:abstractNumId="0" w15:restartNumberingAfterBreak="0">
     <w:nsid w:val="1D697AAE"/>
     <w:multiLevelType w:val="hybridMultilevel"/>
@@ -2271,7 +2150,7 @@
 </file>
 
 <file path=word/styles.xml><?xml version="1.0" encoding="utf-8"?>
-<w:styles xmlns:mc="http://schemas.openxmlformats.org/markup-compatibility/2006" xmlns:r="http://schemas.openxmlformats.org/officeDocument/2006/relationships" xmlns:w="http://schemas.openxmlformats.org/wordprocessingml/2006/main" xmlns:w14="http://schemas.microsoft.com/office/word/2010/wordml" xmlns:w15="http://schemas.microsoft.com/office/word/2012/wordml" xmlns:w16cid="http://schemas.microsoft.com/office/word/2016/wordml/cid" xmlns:w16se="http://schemas.microsoft.com/office/word/2015/wordml/symex" mc:Ignorable="w14 w15 w16se w16cid">
+<w:styles xmlns:mc="http://schemas.openxmlformats.org/markup-compatibility/2006" xmlns:r="http://schemas.openxmlformats.org/officeDocument/2006/relationships" xmlns:w="http://schemas.openxmlformats.org/wordprocessingml/2006/main" xmlns:w14="http://schemas.microsoft.com/office/word/2010/wordml" xmlns:w15="http://schemas.microsoft.com/office/word/2012/wordml" xmlns:w16se="http://schemas.microsoft.com/office/word/2015/wordml/symex" mc:Ignorable="w14 w15 w16se">
   <w:docDefaults>
     <w:rPrDefault>
       <w:rPr>
@@ -2287,7 +2166,7 @@
       </w:pPr>
     </w:pPrDefault>
   </w:docDefaults>
-  <w:latentStyles w:defLockedState="0" w:defUIPriority="99" w:defSemiHidden="0" w:defUnhideWhenUsed="0" w:defQFormat="0" w:count="375">
+  <w:latentStyles w:defLockedState="0" w:defUIPriority="99" w:defSemiHidden="0" w:defUnhideWhenUsed="0" w:defQFormat="0" w:count="371">
     <w:lsdException w:name="Normal" w:uiPriority="0" w:qFormat="1"/>
     <w:lsdException w:name="heading 1" w:uiPriority="9" w:qFormat="1"/>
     <w:lsdException w:name="heading 2" w:semiHidden="1" w:uiPriority="9" w:unhideWhenUsed="1" w:qFormat="1"/>
@@ -2659,10 +2538,6 @@
     <w:lsdException w:name="List Table 5 Dark Accent 6" w:uiPriority="50"/>
     <w:lsdException w:name="List Table 6 Colorful Accent 6" w:uiPriority="51"/>
     <w:lsdException w:name="List Table 7 Colorful Accent 6" w:uiPriority="52"/>
-    <w:lsdException w:name="Mention" w:semiHidden="1" w:unhideWhenUsed="1"/>
-    <w:lsdException w:name="Smart Hyperlink" w:semiHidden="1" w:unhideWhenUsed="1"/>
-    <w:lsdException w:name="Hashtag" w:semiHidden="1" w:unhideWhenUsed="1"/>
-    <w:lsdException w:name="Unresolved Mention" w:semiHidden="1" w:unhideWhenUsed="1"/>
   </w:latentStyles>
   <w:style w:type="paragraph" w:default="1" w:styleId="Normal">
     <w:name w:val="Normal"/>
@@ -2691,6 +2566,7 @@
   <w:style w:type="character" w:default="1" w:styleId="Fuentedeprrafopredeter">
     <w:name w:val="Default Paragraph Font"/>
     <w:uiPriority w:val="1"/>
+    <w:semiHidden/>
     <w:unhideWhenUsed/>
   </w:style>
   <w:style w:type="table" w:default="1" w:styleId="Tablanormal">
@@ -2725,7 +2601,7 @@
       <w:u w:val="single"/>
     </w:rPr>
   </w:style>
-  <w:style w:type="character" w:styleId="Mencinsinresolver">
+  <w:style w:type="character" w:customStyle="1" w:styleId="UnresolvedMention">
     <w:name w:val="Unresolved Mention"/>
     <w:basedOn w:val="Fuentedeprrafopredeter"/>
     <w:uiPriority w:val="99"/>
@@ -3313,7 +3189,7 @@
 </file>
 
 <file path=customXml/itemProps1.xml><?xml version="1.0" encoding="utf-8"?>
-<ds:datastoreItem xmlns:ds="http://schemas.openxmlformats.org/officeDocument/2006/customXml" ds:itemID="{B2C2C169-24DC-4768-84AE-0BA6DCBE881D}">
+<ds:datastoreItem xmlns:ds="http://schemas.openxmlformats.org/officeDocument/2006/customXml" ds:itemID="{76487128-6D92-4205-8729-8AD3EE4B2BC0}">
   <ds:schemaRefs>
     <ds:schemaRef ds:uri="http://schemas.openxmlformats.org/officeDocument/2006/bibliography"/>
   </ds:schemaRefs>

</xml_diff>